<commit_message>
Update nfstrace_manual: fix indentation in Glossary
</commit_message>
<xml_diff>
--- a/docs/nfstrace_manual.docx
+++ b/docs/nfstrace_manual.docx
@@ -263,6 +263,14 @@
     </w:p>
     <w:sdt>
       <w:sdtPr>
+        <w:rPr>
+          <w:rFonts w:asciiTheme="minorHAnsi" w:eastAsiaTheme="minorEastAsia" w:hAnsiTheme="minorHAnsi" w:cstheme="minorBidi"/>
+          <w:b w:val="0"/>
+          <w:bCs w:val="0"/>
+          <w:color w:val="auto"/>
+          <w:sz w:val="20"/>
+          <w:szCs w:val="22"/>
+        </w:rPr>
         <w:id w:val="-540676558"/>
         <w:docPartObj>
           <w:docPartGallery w:val="Table of Contents"/>
@@ -271,11 +279,7 @@
       </w:sdtPr>
       <w:sdtEndPr>
         <w:rPr>
-          <w:rFonts w:asciiTheme="minorHAnsi" w:eastAsiaTheme="minorEastAsia" w:hAnsiTheme="minorHAnsi" w:cstheme="minorBidi"/>
           <w:noProof/>
-          <w:color w:val="auto"/>
-          <w:sz w:val="20"/>
-          <w:szCs w:val="22"/>
         </w:rPr>
       </w:sdtEndPr>
       <w:sdtContent>
@@ -1775,8 +1779,6 @@
               </w:rPr>
               <w:tab/>
             </w:r>
-            <w:bookmarkStart w:id="1" w:name="_GoBack"/>
-            <w:bookmarkEnd w:id="1"/>
             <w:r>
               <w:rPr>
                 <w:noProof/>
@@ -2055,7 +2057,7 @@
       <w:r>
         <w:br w:type="page"/>
       </w:r>
-      <w:bookmarkStart w:id="2" w:name="_Toc416772838"/>
+      <w:bookmarkStart w:id="1" w:name="_Toc416772838"/>
       <w:r>
         <w:lastRenderedPageBreak/>
         <w:t xml:space="preserve">1. </w:t>
@@ -2063,7 +2065,7 @@
       <w:r>
         <w:t>Introduction</w:t>
       </w:r>
-      <w:bookmarkEnd w:id="2"/>
+      <w:bookmarkEnd w:id="1"/>
     </w:p>
     <w:p/>
     <w:p>
@@ -2256,14 +2258,14 @@
       <w:pPr>
         <w:pStyle w:val="Heading2"/>
       </w:pPr>
-      <w:bookmarkStart w:id="3" w:name="_Toc416772839"/>
+      <w:bookmarkStart w:id="2" w:name="_Toc416772839"/>
       <w:r>
         <w:t xml:space="preserve">1.1 </w:t>
       </w:r>
       <w:r>
         <w:t>Portability</w:t>
       </w:r>
-      <w:bookmarkEnd w:id="3"/>
+      <w:bookmarkEnd w:id="2"/>
     </w:p>
     <w:p/>
     <w:p>
@@ -2312,12 +2314,12 @@
       <w:r>
         <w:br w:type="page"/>
       </w:r>
-      <w:bookmarkStart w:id="4" w:name="_Toc416772840"/>
+      <w:bookmarkStart w:id="3" w:name="_Toc416772840"/>
       <w:r>
         <w:lastRenderedPageBreak/>
         <w:t>2 Usage</w:t>
       </w:r>
-      <w:bookmarkEnd w:id="4"/>
+      <w:bookmarkEnd w:id="3"/>
     </w:p>
     <w:p>
       <w:pPr>
@@ -2325,11 +2327,11 @@
         <w:spacing w:after="88"/>
         <w:ind w:left="-5"/>
       </w:pPr>
-      <w:bookmarkStart w:id="5" w:name="_Toc416772841"/>
+      <w:bookmarkStart w:id="4" w:name="_Toc416772841"/>
       <w:r>
         <w:t>2.1 Options</w:t>
       </w:r>
-      <w:bookmarkEnd w:id="5"/>
+      <w:bookmarkEnd w:id="4"/>
     </w:p>
     <w:p/>
     <w:p>
@@ -3594,11 +3596,11 @@
         <w:pStyle w:val="Heading2"/>
         <w:ind w:left="-5"/>
       </w:pPr>
-      <w:bookmarkStart w:id="6" w:name="_Toc416772842"/>
+      <w:bookmarkStart w:id="5" w:name="_Toc416772842"/>
       <w:r>
         <w:t>2.2 Running modes</w:t>
       </w:r>
-      <w:bookmarkEnd w:id="6"/>
+      <w:bookmarkEnd w:id="5"/>
     </w:p>
     <w:p/>
     <w:p>
@@ -3909,11 +3911,11 @@
         <w:pStyle w:val="Heading2"/>
         <w:ind w:left="-5"/>
       </w:pPr>
-      <w:bookmarkStart w:id="7" w:name="_Toc416772843"/>
+      <w:bookmarkStart w:id="6" w:name="_Toc416772843"/>
       <w:r>
         <w:t>2.3 Packets filtration</w:t>
       </w:r>
-      <w:bookmarkEnd w:id="7"/>
+      <w:bookmarkEnd w:id="6"/>
     </w:p>
     <w:p/>
     <w:p>
@@ -4043,13 +4045,13 @@
         <w:pStyle w:val="Heading2"/>
         <w:ind w:left="-5"/>
       </w:pPr>
-      <w:bookmarkStart w:id="8" w:name="_2.4_Dump_file"/>
-      <w:bookmarkStart w:id="9" w:name="_Toc416772844"/>
+      <w:bookmarkStart w:id="7" w:name="_2.4_Dump_file"/>
+      <w:bookmarkStart w:id="8" w:name="_Toc416772844"/>
+      <w:bookmarkEnd w:id="7"/>
+      <w:r>
+        <w:t>2.4 Dump file format</w:t>
+      </w:r>
       <w:bookmarkEnd w:id="8"/>
-      <w:r>
-        <w:t>2.4 Dump file format</w:t>
-      </w:r>
-      <w:bookmarkEnd w:id="9"/>
     </w:p>
     <w:p/>
     <w:p>
@@ -4083,11 +4085,11 @@
       <w:pPr>
         <w:pStyle w:val="Heading2"/>
       </w:pPr>
-      <w:bookmarkStart w:id="10" w:name="_Toc416772845"/>
+      <w:bookmarkStart w:id="9" w:name="_Toc416772845"/>
       <w:r>
         <w:t>2.5 Usage examples</w:t>
       </w:r>
-      <w:bookmarkEnd w:id="10"/>
+      <w:bookmarkEnd w:id="9"/>
     </w:p>
     <w:p/>
     <w:p>
@@ -4112,11 +4114,11 @@
       <w:pPr>
         <w:pStyle w:val="Heading3"/>
       </w:pPr>
-      <w:bookmarkStart w:id="11" w:name="_Toc416772846"/>
+      <w:bookmarkStart w:id="10" w:name="_Toc416772846"/>
       <w:r>
         <w:t>2.5.1 Available options</w:t>
       </w:r>
-      <w:bookmarkEnd w:id="11"/>
+      <w:bookmarkEnd w:id="10"/>
     </w:p>
     <w:p/>
     <w:p>
@@ -4188,11 +4190,11 @@
       <w:pPr>
         <w:pStyle w:val="Heading3"/>
       </w:pPr>
-      <w:bookmarkStart w:id="12" w:name="_Toc416772847"/>
+      <w:bookmarkStart w:id="11" w:name="_Toc416772847"/>
       <w:r>
         <w:t>2.5.2 Online tracing</w:t>
       </w:r>
-      <w:bookmarkEnd w:id="12"/>
+      <w:bookmarkEnd w:id="11"/>
     </w:p>
     <w:p/>
     <w:p>
@@ -4396,11 +4398,11 @@
       <w:pPr>
         <w:pStyle w:val="Heading3"/>
       </w:pPr>
-      <w:bookmarkStart w:id="13" w:name="_Toc416772848"/>
+      <w:bookmarkStart w:id="12" w:name="_Toc416772848"/>
       <w:r>
         <w:t>2.5.3 Online analysis</w:t>
       </w:r>
-      <w:bookmarkEnd w:id="13"/>
+      <w:bookmarkEnd w:id="12"/>
     </w:p>
     <w:p/>
     <w:p>
@@ -4521,11 +4523,11 @@
       <w:pPr>
         <w:pStyle w:val="Heading3"/>
       </w:pPr>
-      <w:bookmarkStart w:id="14" w:name="_Toc416772849"/>
+      <w:bookmarkStart w:id="13" w:name="_Toc416772849"/>
       <w:r>
         <w:t>2.5.4 Online dumping and offline analysis</w:t>
       </w:r>
-      <w:bookmarkEnd w:id="14"/>
+      <w:bookmarkEnd w:id="13"/>
     </w:p>
     <w:p/>
     <w:p>
@@ -4878,12 +4880,12 @@
       <w:r>
         <w:br w:type="page"/>
       </w:r>
-      <w:bookmarkStart w:id="15" w:name="_Toc416772850"/>
+      <w:bookmarkStart w:id="14" w:name="_Toc416772850"/>
       <w:r>
         <w:lastRenderedPageBreak/>
         <w:t>2.5.5 Online dumping, compression and offline analysis</w:t>
       </w:r>
-      <w:bookmarkEnd w:id="15"/>
+      <w:bookmarkEnd w:id="14"/>
     </w:p>
     <w:p/>
     <w:p>
@@ -5090,7 +5092,6 @@
         <w:tblCellMar>
           <w:top w:w="1" w:type="dxa"/>
           <w:left w:w="2" w:type="dxa"/>
-          <w:bottom w:w="0" w:type="dxa"/>
           <w:right w:w="115" w:type="dxa"/>
         </w:tblCellMar>
         <w:tblLook w:val="04A0" w:firstRow="1" w:lastRow="0" w:firstColumn="1" w:lastColumn="0" w:noHBand="0" w:noVBand="1"/>
@@ -5406,11 +5407,11 @@
       <w:pPr>
         <w:pStyle w:val="Heading3"/>
       </w:pPr>
-      <w:bookmarkStart w:id="16" w:name="_Toc416772851"/>
+      <w:bookmarkStart w:id="15" w:name="_Toc416772851"/>
       <w:r>
         <w:t>2.5.6 Online dumping with file limit, compression and offline analysis</w:t>
       </w:r>
-      <w:bookmarkEnd w:id="16"/>
+      <w:bookmarkEnd w:id="15"/>
     </w:p>
     <w:p/>
     <w:p>
@@ -5540,7 +5541,6 @@
         <w:tblCellMar>
           <w:top w:w="1" w:type="dxa"/>
           <w:left w:w="2" w:type="dxa"/>
-          <w:bottom w:w="0" w:type="dxa"/>
           <w:right w:w="115" w:type="dxa"/>
         </w:tblCellMar>
         <w:tblLook w:val="04A0" w:firstRow="1" w:lastRow="0" w:firstColumn="1" w:lastColumn="0" w:noHBand="0" w:noVBand="1"/>
@@ -6004,20 +6004,20 @@
       <w:pPr>
         <w:pStyle w:val="Heading3"/>
       </w:pPr>
-      <w:bookmarkStart w:id="17" w:name="_2.5.7_Visualization"/>
+      <w:bookmarkStart w:id="16" w:name="_2.5.7_Visualization"/>
+      <w:bookmarkEnd w:id="16"/>
+    </w:p>
+    <w:p>
+      <w:pPr>
+        <w:pStyle w:val="Heading3"/>
+      </w:pPr>
+      <w:bookmarkStart w:id="17" w:name="_2.5.7_Visualization_1"/>
+      <w:bookmarkStart w:id="18" w:name="_Toc416772852"/>
       <w:bookmarkEnd w:id="17"/>
-    </w:p>
-    <w:p>
-      <w:pPr>
-        <w:pStyle w:val="Heading3"/>
-      </w:pPr>
-      <w:bookmarkStart w:id="18" w:name="_2.5.7_Visualization_1"/>
-      <w:bookmarkStart w:id="19" w:name="_Toc416772852"/>
+      <w:r>
+        <w:t>2.5.7 Visualization</w:t>
+      </w:r>
       <w:bookmarkEnd w:id="18"/>
-      <w:r>
-        <w:t>2.5.7 Visualization</w:t>
-      </w:r>
-      <w:bookmarkEnd w:id="19"/>
     </w:p>
     <w:p/>
     <w:p>
@@ -6144,9 +6144,7 @@
         <w:tblW w:w="8346" w:type="dxa"/>
         <w:tblInd w:w="678" w:type="dxa"/>
         <w:tblCellMar>
-          <w:top w:w="0" w:type="dxa"/>
           <w:left w:w="2" w:type="dxa"/>
-          <w:bottom w:w="0" w:type="dxa"/>
           <w:right w:w="115" w:type="dxa"/>
         </w:tblCellMar>
         <w:tblLook w:val="04A0" w:firstRow="1" w:lastRow="0" w:firstColumn="1" w:lastColumn="0" w:noHBand="0" w:noVBand="1"/>
@@ -6413,11 +6411,11 @@
         <w:pStyle w:val="Heading1"/>
         <w:ind w:left="-5"/>
       </w:pPr>
-      <w:bookmarkStart w:id="20" w:name="_Toc416772853"/>
+      <w:bookmarkStart w:id="19" w:name="_Toc416772853"/>
       <w:r>
         <w:t>3 Analyzers</w:t>
       </w:r>
-      <w:bookmarkEnd w:id="20"/>
+      <w:bookmarkEnd w:id="19"/>
     </w:p>
     <w:p/>
     <w:p>
@@ -6435,7 +6433,7 @@
         <w:spacing w:after="145"/>
         <w:ind w:left="-5"/>
       </w:pPr>
-      <w:bookmarkStart w:id="21" w:name="_Toc416772854"/>
+      <w:bookmarkStart w:id="20" w:name="_Toc416772854"/>
       <w:r>
         <w:t xml:space="preserve">3.1 Operation Breakdown </w:t>
       </w:r>
@@ -6457,7 +6455,7 @@
         </w:rPr>
         <w:t>)</w:t>
       </w:r>
-      <w:bookmarkEnd w:id="21"/>
+      <w:bookmarkEnd w:id="20"/>
     </w:p>
     <w:p>
       <w:pPr>
@@ -6586,9 +6584,7 @@
         <w:tblW w:w="8346" w:type="dxa"/>
         <w:tblInd w:w="678" w:type="dxa"/>
         <w:tblCellMar>
-          <w:top w:w="0" w:type="dxa"/>
           <w:left w:w="2" w:type="dxa"/>
-          <w:bottom w:w="0" w:type="dxa"/>
           <w:right w:w="5" w:type="dxa"/>
         </w:tblCellMar>
         <w:tblLook w:val="04A0" w:firstRow="1" w:lastRow="0" w:firstColumn="1" w:lastColumn="0" w:noHBand="0" w:noVBand="1"/>
@@ -8099,7 +8095,7 @@
       <w:pPr>
         <w:pStyle w:val="Heading2"/>
       </w:pPr>
-      <w:bookmarkStart w:id="22" w:name="_Toc416772855"/>
+      <w:bookmarkStart w:id="21" w:name="_Toc416772855"/>
       <w:r>
         <w:rPr>
           <w:noProof/>
@@ -8204,7 +8200,7 @@
       <w:r>
         <w:t>Watch (libwatch.so)</w:t>
       </w:r>
-      <w:bookmarkEnd w:id="22"/>
+      <w:bookmarkEnd w:id="21"/>
     </w:p>
     <w:p/>
     <w:p>
@@ -8574,7 +8570,7 @@
         <w:spacing w:after="144"/>
         <w:ind w:left="-5"/>
       </w:pPr>
-      <w:bookmarkStart w:id="23" w:name="_Toc416772856"/>
+      <w:bookmarkStart w:id="22" w:name="_Toc416772856"/>
       <w:r>
         <w:t xml:space="preserve">3.3 JSON </w:t>
       </w:r>
@@ -8596,7 +8592,7 @@
         </w:rPr>
         <w:t>)</w:t>
       </w:r>
-      <w:bookmarkEnd w:id="23"/>
+      <w:bookmarkEnd w:id="22"/>
     </w:p>
     <w:p>
       <w:pPr>
@@ -8943,9 +8939,7 @@
         <w:tblW w:w="8346" w:type="dxa"/>
         <w:tblInd w:w="678" w:type="dxa"/>
         <w:tblCellMar>
-          <w:top w:w="0" w:type="dxa"/>
           <w:left w:w="2" w:type="dxa"/>
-          <w:bottom w:w="0" w:type="dxa"/>
           <w:right w:w="115" w:type="dxa"/>
         </w:tblCellMar>
         <w:tblLook w:val="04A0" w:firstRow="1" w:lastRow="0" w:firstColumn="1" w:lastColumn="0" w:noHBand="0" w:noVBand="1"/>
@@ -9148,11 +9142,11 @@
         <w:pStyle w:val="Heading1"/>
         <w:ind w:left="-5"/>
       </w:pPr>
-      <w:bookmarkStart w:id="24" w:name="_Toc416772857"/>
+      <w:bookmarkStart w:id="23" w:name="_Toc416772857"/>
       <w:r>
         <w:t>4 Implementation details</w:t>
       </w:r>
-      <w:bookmarkEnd w:id="24"/>
+      <w:bookmarkEnd w:id="23"/>
     </w:p>
     <w:p/>
     <w:p>
@@ -9169,11 +9163,11 @@
         <w:pStyle w:val="Heading2"/>
         <w:ind w:left="-5"/>
       </w:pPr>
-      <w:bookmarkStart w:id="25" w:name="_Toc416772858"/>
+      <w:bookmarkStart w:id="24" w:name="_Toc416772858"/>
       <w:r>
         <w:t>4.1 Payload filtration</w:t>
       </w:r>
-      <w:bookmarkEnd w:id="25"/>
+      <w:bookmarkEnd w:id="24"/>
     </w:p>
     <w:p/>
     <w:p>
@@ -9501,11 +9495,11 @@
         <w:pStyle w:val="Heading2"/>
         <w:ind w:left="-5"/>
       </w:pPr>
-      <w:bookmarkStart w:id="26" w:name="_Toc416772859"/>
+      <w:bookmarkStart w:id="25" w:name="_Toc416772859"/>
       <w:r>
         <w:t>4.2 Pluggable analysis modules</w:t>
       </w:r>
-      <w:bookmarkEnd w:id="26"/>
+      <w:bookmarkEnd w:id="25"/>
     </w:p>
     <w:p/>
     <w:p>
@@ -10022,11 +10016,11 @@
         <w:pStyle w:val="Heading2"/>
         <w:ind w:left="-5"/>
       </w:pPr>
-      <w:bookmarkStart w:id="27" w:name="_Toc416772860"/>
+      <w:bookmarkStart w:id="26" w:name="_Toc416772860"/>
       <w:r>
         <w:t>4.3 General schema</w:t>
       </w:r>
-      <w:bookmarkEnd w:id="27"/>
+      <w:bookmarkEnd w:id="26"/>
     </w:p>
     <w:p/>
     <w:p>
@@ -10178,9 +10172,9 @@
         </w:rPr>
         <w:lastRenderedPageBreak/>
         <w:drawing>
-          <wp:inline distT="0" distB="0" distL="0" distR="0" wp14:anchorId="7A6F194B" wp14:editId="4C68C773">
-            <wp:extent cx="7424928" cy="4826203"/>
-            <wp:effectExtent l="19050" t="19050" r="24130" b="12700"/>
+          <wp:inline distT="0" distB="0" distL="0" distR="0" wp14:anchorId="7A6F194B" wp14:editId="138CCFDC">
+            <wp:extent cx="7391520" cy="4804200"/>
+            <wp:effectExtent l="19050" t="19050" r="19050" b="15875"/>
             <wp:docPr id="1" name="Picture 1"/>
             <wp:cNvGraphicFramePr>
               <a:graphicFrameLocks xmlns:a="http://schemas.openxmlformats.org/drawingml/2006/main" noChangeAspect="1"/>
@@ -10207,7 +10201,7 @@
                   <pic:spPr>
                     <a:xfrm>
                       <a:off x="0" y="0"/>
-                      <a:ext cx="7443891" cy="4838529"/>
+                      <a:ext cx="7391520" cy="4804200"/>
                     </a:xfrm>
                     <a:prstGeom prst="rect">
                       <a:avLst/>
@@ -10249,6 +10243,8 @@
       <w:pPr>
         <w:pStyle w:val="Heading1"/>
       </w:pPr>
+      <w:bookmarkStart w:id="27" w:name="_GoBack"/>
+      <w:bookmarkEnd w:id="27"/>
       <w:r>
         <w:br w:type="page"/>
       </w:r>
@@ -10275,26 +10271,63 @@
     </w:p>
     <w:p>
       <w:pPr>
+        <w:ind w:right="5" w:firstLine="720"/>
+      </w:pPr>
+      <w:r>
+        <w:t>Berkeley Packet Filter.............................................</w:t>
+      </w:r>
+      <w:r>
+        <w:t>.</w:t>
+      </w:r>
+      <w:r>
+        <w:t>.....................................</w:t>
+      </w:r>
+      <w:proofErr w:type="gramStart"/>
+      <w:r>
+        <w:t>4p.,</w:t>
+      </w:r>
+      <w:proofErr w:type="gramEnd"/>
+      <w:r>
+        <w:t xml:space="preserve"> </w:t>
+      </w:r>
+      <w:r>
+        <w:t>7</w:t>
+      </w:r>
+    </w:p>
+    <w:p>
+      <w:pPr>
         <w:ind w:left="294" w:right="5"/>
       </w:pPr>
-      <w:r>
-        <w:t>Berkeley Packet Filter........................................................................................</w:t>
+    </w:p>
+    <w:p>
+      <w:pPr>
+        <w:ind w:left="-5" w:right="5"/>
+      </w:pPr>
+      <w:r>
+        <w:t>CIFS</w:t>
+      </w:r>
+    </w:p>
+    <w:p>
+      <w:pPr>
+        <w:ind w:left="-5" w:right="5"/>
+      </w:pPr>
+    </w:p>
+    <w:p>
+      <w:pPr>
+        <w:ind w:right="5" w:firstLine="720"/>
+      </w:pPr>
+      <w:r>
+        <w:t xml:space="preserve">Common Internet File stem.......................................................................4, 6, 7, </w:t>
       </w:r>
       <w:proofErr w:type="gramStart"/>
       <w:r>
-        <w:t>4p.,</w:t>
+        <w:t>11</w:t>
       </w:r>
       <w:proofErr w:type="gramEnd"/>
-      <w:r>
-        <w:t xml:space="preserve"> </w:t>
-      </w:r>
-      <w:r>
-        <w:t>7</w:t>
-      </w:r>
-    </w:p>
-    <w:p>
-      <w:pPr>
-        <w:ind w:left="294" w:right="5"/>
+    </w:p>
+    <w:p>
+      <w:pPr>
+        <w:ind w:right="5"/>
       </w:pPr>
     </w:p>
     <w:p>
@@ -10302,7 +10335,7 @@
         <w:ind w:left="-5" w:right="5"/>
       </w:pPr>
       <w:r>
-        <w:t>CIFS</w:t>
+        <w:t>DPI</w:t>
       </w:r>
     </w:p>
     <w:p>
@@ -10312,29 +10345,42 @@
     </w:p>
     <w:p>
       <w:pPr>
-        <w:ind w:left="-5" w:right="5" w:firstLine="725"/>
-      </w:pPr>
-      <w:r>
-        <w:t xml:space="preserve">Common Internet File stem.......................................................................4, 6, 7, </w:t>
-      </w:r>
-      <w:proofErr w:type="gramStart"/>
-      <w:r>
-        <w:t>11</w:t>
-      </w:r>
-      <w:proofErr w:type="gramEnd"/>
-    </w:p>
-    <w:p>
-      <w:pPr>
-        <w:ind w:right="5"/>
-      </w:pPr>
+        <w:spacing w:after="220"/>
+        <w:ind w:right="5" w:firstLine="720"/>
+      </w:pPr>
+      <w:r>
+        <w:t xml:space="preserve">Deep Packet Inspection, </w:t>
+      </w:r>
+      <w:proofErr w:type="spellStart"/>
+      <w:r>
+        <w:rPr>
+          <w:rFonts w:ascii="Courier New" w:eastAsia="Courier New" w:hAnsi="Courier New" w:cs="Courier New"/>
+        </w:rPr>
+        <w:t>nfstrace</w:t>
+      </w:r>
+      <w:proofErr w:type="spellEnd"/>
+      <w:r>
+        <w:t xml:space="preserve"> performs DPI of raw network traffic..............</w:t>
+      </w:r>
+      <w:r>
+        <w:t>.....</w:t>
+      </w:r>
+      <w:r>
+        <w:t>.......13</w:t>
+      </w:r>
     </w:p>
     <w:p>
       <w:pPr>
         <w:ind w:left="-5" w:right="5"/>
       </w:pPr>
-      <w:r>
-        <w:t>DPI</w:t>
-      </w:r>
+      <w:proofErr w:type="spellStart"/>
+      <w:r>
+        <w:t>G</w:t>
+      </w:r>
+      <w:r>
+        <w:t>nuplot</w:t>
+      </w:r>
+      <w:proofErr w:type="spellEnd"/>
     </w:p>
     <w:p>
       <w:pPr>
@@ -10343,61 +10389,17 @@
     </w:p>
     <w:p>
       <w:pPr>
-        <w:spacing w:after="220"/>
-        <w:ind w:left="294" w:right="5"/>
-      </w:pPr>
-      <w:r>
-        <w:t xml:space="preserve">Deep Packet Inspection, </w:t>
-      </w:r>
-      <w:proofErr w:type="spellStart"/>
-      <w:r>
-        <w:rPr>
-          <w:rFonts w:ascii="Courier New" w:eastAsia="Courier New" w:hAnsi="Courier New" w:cs="Courier New"/>
-        </w:rPr>
-        <w:t>nfstrace</w:t>
-      </w:r>
-      <w:proofErr w:type="spellEnd"/>
-      <w:r>
-        <w:t xml:space="preserve"> performs DPI of raw network traffic..............</w:t>
-      </w:r>
-      <w:r>
-        <w:t>........</w:t>
-      </w:r>
-      <w:r>
-        <w:t>..........13</w:t>
-      </w:r>
-    </w:p>
-    <w:p>
-      <w:pPr>
-        <w:ind w:left="-5" w:right="5"/>
-      </w:pPr>
-      <w:proofErr w:type="spellStart"/>
-      <w:r>
-        <w:t>G</w:t>
-      </w:r>
-      <w:r>
-        <w:t>nuplot</w:t>
-      </w:r>
-      <w:proofErr w:type="spellEnd"/>
-    </w:p>
-    <w:p>
-      <w:pPr>
-        <w:ind w:left="-5" w:right="5"/>
-      </w:pPr>
-    </w:p>
-    <w:p>
-      <w:pPr>
         <w:spacing w:line="440" w:lineRule="auto"/>
-        <w:ind w:left="-15" w:right="5" w:firstLine="284"/>
+        <w:ind w:right="5" w:firstLine="720"/>
       </w:pPr>
       <w:r>
         <w:t>CLI tool that can generate two- and three-dimensional plots of data...........</w:t>
       </w:r>
       <w:r>
-        <w:t>.....</w:t>
-      </w:r>
-      <w:r>
-        <w:t xml:space="preserve">.....................10 </w:t>
+        <w:t>.</w:t>
+      </w:r>
+      <w:r>
+        <w:t xml:space="preserve">...................10 </w:t>
       </w:r>
     </w:p>
     <w:p>
@@ -10439,123 +10441,123 @@
     </w:p>
     <w:p>
       <w:pPr>
+        <w:ind w:right="5" w:firstLine="720"/>
+      </w:pPr>
+      <w:r>
+        <w:t xml:space="preserve">Network File System Protocol................................................................4, </w:t>
+      </w:r>
+      <w:proofErr w:type="gramStart"/>
+      <w:r>
+        <w:t>6pp.,</w:t>
+      </w:r>
+      <w:proofErr w:type="gramEnd"/>
+      <w:r>
+        <w:t xml:space="preserve"> 11pp.</w:t>
+      </w:r>
+    </w:p>
+    <w:p>
+      <w:pPr>
         <w:ind w:left="294" w:right="5"/>
       </w:pPr>
-      <w:r>
-        <w:t xml:space="preserve">Network File System Protocol......................................................................4, </w:t>
+    </w:p>
+    <w:p>
+      <w:pPr>
+        <w:ind w:left="-5" w:right="5"/>
+      </w:pPr>
+      <w:r>
+        <w:t>NIC</w:t>
+      </w:r>
+    </w:p>
+    <w:p>
+      <w:pPr>
+        <w:ind w:left="-5" w:right="5"/>
+      </w:pPr>
+    </w:p>
+    <w:p>
+      <w:pPr>
+        <w:ind w:left="294" w:right="5" w:firstLine="426"/>
+      </w:pPr>
+      <w:r>
+        <w:t>Network Interface</w:t>
+      </w:r>
+      <w:r>
+        <w:t xml:space="preserve"> </w:t>
+      </w:r>
+      <w:r>
+        <w:t>Card.........................................................</w:t>
+      </w:r>
+      <w:r>
+        <w:t>.</w:t>
+      </w:r>
+      <w:r>
+        <w:t>.............................4</w:t>
+      </w:r>
+    </w:p>
+    <w:p>
+      <w:pPr>
+        <w:ind w:left="294" w:right="5"/>
+      </w:pPr>
+    </w:p>
+    <w:p>
+      <w:pPr>
+        <w:ind w:left="-5" w:right="5"/>
+      </w:pPr>
+      <w:r>
+        <w:t>Payload</w:t>
+      </w:r>
+    </w:p>
+    <w:p>
+      <w:pPr>
+        <w:ind w:left="-5" w:right="5"/>
+      </w:pPr>
+    </w:p>
+    <w:p>
+      <w:pPr>
+        <w:ind w:left="294" w:right="5" w:firstLine="426"/>
+      </w:pPr>
+      <w:r>
+        <w:t>User’s data transferred by NFS protocol. It is useless in analysis...............</w:t>
+      </w:r>
+      <w:r>
+        <w:t>...</w:t>
+      </w:r>
+      <w:r>
+        <w:t>...................13</w:t>
+      </w:r>
+    </w:p>
+    <w:p>
+      <w:pPr>
+        <w:ind w:left="294" w:right="5"/>
+      </w:pPr>
+    </w:p>
+    <w:p>
+      <w:pPr>
+        <w:ind w:left="-5" w:right="5"/>
+      </w:pPr>
+      <w:r>
+        <w:t>POSIX</w:t>
+      </w:r>
+    </w:p>
+    <w:p>
+      <w:pPr>
+        <w:ind w:left="-5" w:right="5"/>
+      </w:pPr>
+    </w:p>
+    <w:p>
+      <w:pPr>
+        <w:spacing w:line="440" w:lineRule="auto"/>
+        <w:ind w:left="-15" w:right="5" w:firstLine="735"/>
+      </w:pPr>
+      <w:r>
+        <w:t xml:space="preserve">Portable Operating System Interface for </w:t>
       </w:r>
       <w:proofErr w:type="gramStart"/>
       <w:r>
-        <w:t>6pp.,</w:t>
+        <w:t>Unix</w:t>
       </w:r>
       <w:proofErr w:type="gramEnd"/>
       <w:r>
-        <w:t xml:space="preserve"> 11pp.</w:t>
-      </w:r>
-    </w:p>
-    <w:p>
-      <w:pPr>
-        <w:ind w:left="294" w:right="5"/>
-      </w:pPr>
-    </w:p>
-    <w:p>
-      <w:pPr>
-        <w:ind w:left="-5" w:right="5"/>
-      </w:pPr>
-      <w:r>
-        <w:t>NIC</w:t>
-      </w:r>
-    </w:p>
-    <w:p>
-      <w:pPr>
-        <w:ind w:left="-5" w:right="5"/>
-      </w:pPr>
-    </w:p>
-    <w:p>
-      <w:pPr>
-        <w:ind w:left="294" w:right="5"/>
-      </w:pPr>
-      <w:r>
-        <w:t>Network Interface</w:t>
-      </w:r>
-      <w:r>
-        <w:t xml:space="preserve"> </w:t>
-      </w:r>
-      <w:r>
-        <w:t>Card...............................................................</w:t>
-      </w:r>
-      <w:r>
-        <w:t>.</w:t>
-      </w:r>
-      <w:r>
-        <w:t>.............................4</w:t>
-      </w:r>
-    </w:p>
-    <w:p>
-      <w:pPr>
-        <w:ind w:left="294" w:right="5"/>
-      </w:pPr>
-    </w:p>
-    <w:p>
-      <w:pPr>
-        <w:ind w:left="-5" w:right="5"/>
-      </w:pPr>
-      <w:r>
-        <w:t>Payload</w:t>
-      </w:r>
-    </w:p>
-    <w:p>
-      <w:pPr>
-        <w:ind w:left="-5" w:right="5"/>
-      </w:pPr>
-    </w:p>
-    <w:p>
-      <w:pPr>
-        <w:ind w:left="294" w:right="5"/>
-      </w:pPr>
-      <w:r>
-        <w:t>User’s data transferred by NFS protocol. It is useless in analysis...............</w:t>
-      </w:r>
-      <w:r>
-        <w:t>.....</w:t>
-      </w:r>
-      <w:r>
-        <w:t>.......................13</w:t>
-      </w:r>
-    </w:p>
-    <w:p>
-      <w:pPr>
-        <w:ind w:left="294" w:right="5"/>
-      </w:pPr>
-    </w:p>
-    <w:p>
-      <w:pPr>
-        <w:ind w:left="-5" w:right="5"/>
-      </w:pPr>
-      <w:r>
-        <w:t>POSIX</w:t>
-      </w:r>
-    </w:p>
-    <w:p>
-      <w:pPr>
-        <w:ind w:left="-5" w:right="5"/>
-      </w:pPr>
-    </w:p>
-    <w:p>
-      <w:pPr>
-        <w:spacing w:line="440" w:lineRule="auto"/>
-        <w:ind w:left="-15" w:right="5" w:firstLine="284"/>
-      </w:pPr>
-      <w:r>
-        <w:t xml:space="preserve">Portable Operating System Interface for </w:t>
-      </w:r>
-      <w:proofErr w:type="gramStart"/>
-      <w:r>
-        <w:t>Unix</w:t>
-      </w:r>
-      <w:proofErr w:type="gramEnd"/>
-      <w:r>
-        <w:t>...........................</w:t>
+        <w:t>.....................</w:t>
       </w:r>
       <w:r>
         <w:t>........</w:t>
@@ -10579,89 +10581,89 @@
     </w:p>
     <w:p>
       <w:pPr>
+        <w:ind w:left="294" w:right="5" w:firstLine="426"/>
+      </w:pPr>
+      <w:proofErr w:type="gramStart"/>
+      <w:r>
+        <w:t>option</w:t>
+      </w:r>
+      <w:proofErr w:type="gramEnd"/>
+      <w:r>
+        <w:t xml:space="preserve"> of NFS client connection to a NFS server................</w:t>
+      </w:r>
+      <w:r>
+        <w:t>.</w:t>
+      </w:r>
+      <w:r>
+        <w:t>........................................13</w:t>
+      </w:r>
+    </w:p>
+    <w:p>
+      <w:pPr>
         <w:ind w:left="294" w:right="5"/>
       </w:pPr>
+    </w:p>
+    <w:p>
+      <w:pPr>
+        <w:ind w:left="-5" w:right="5"/>
+      </w:pPr>
+      <w:r>
+        <w:t>Wireshark</w:t>
+      </w:r>
+    </w:p>
+    <w:p>
+      <w:pPr>
+        <w:ind w:left="-5" w:right="5"/>
+      </w:pPr>
+    </w:p>
+    <w:p>
+      <w:pPr>
+        <w:ind w:left="294" w:right="5" w:firstLine="426"/>
+      </w:pPr>
+      <w:r>
+        <w:t>Enterprise quality tool-set for network traffic analysis..............</w:t>
+      </w:r>
+      <w:r>
+        <w:t>..</w:t>
+      </w:r>
+      <w:r>
+        <w:t>..................................7</w:t>
+      </w:r>
+    </w:p>
+    <w:p>
+      <w:pPr>
+        <w:ind w:left="294" w:right="5"/>
+      </w:pPr>
+    </w:p>
+    <w:p>
+      <w:pPr>
+        <w:ind w:left="-5" w:right="5"/>
+      </w:pPr>
+      <w:proofErr w:type="spellStart"/>
+      <w:r>
+        <w:t>W</w:t>
+      </w:r>
+      <w:r>
+        <w:t>size</w:t>
+      </w:r>
+      <w:proofErr w:type="spellEnd"/>
+    </w:p>
+    <w:p>
+      <w:pPr>
+        <w:ind w:left="-5" w:right="5"/>
+      </w:pPr>
+    </w:p>
+    <w:p>
+      <w:pPr>
+        <w:ind w:left="294" w:right="5" w:firstLine="426"/>
+      </w:pPr>
       <w:proofErr w:type="gramStart"/>
       <w:r>
         <w:t>option</w:t>
       </w:r>
       <w:proofErr w:type="gramEnd"/>
       <w:r>
-        <w:t xml:space="preserve"> of NFS client connection to a NFS server....................</w:t>
-      </w:r>
-      <w:r>
-        <w:t>..</w:t>
-      </w:r>
-      <w:r>
-        <w:t>........................................13</w:t>
-      </w:r>
-    </w:p>
-    <w:p>
-      <w:pPr>
-        <w:ind w:left="294" w:right="5"/>
-      </w:pPr>
-    </w:p>
-    <w:p>
-      <w:pPr>
-        <w:ind w:left="-5" w:right="5"/>
-      </w:pPr>
-      <w:r>
-        <w:t>Wireshark</w:t>
-      </w:r>
-    </w:p>
-    <w:p>
-      <w:pPr>
-        <w:ind w:left="-5" w:right="5"/>
-      </w:pPr>
-    </w:p>
-    <w:p>
-      <w:pPr>
-        <w:ind w:left="294" w:right="5"/>
-      </w:pPr>
-      <w:r>
-        <w:t>Enterprise quality tool-set for network traffic analysis...................</w:t>
-      </w:r>
-      <w:r>
-        <w:t>..</w:t>
-      </w:r>
-      <w:r>
-        <w:t>..................................7</w:t>
-      </w:r>
-    </w:p>
-    <w:p>
-      <w:pPr>
-        <w:ind w:left="294" w:right="5"/>
-      </w:pPr>
-    </w:p>
-    <w:p>
-      <w:pPr>
-        <w:ind w:left="-5" w:right="5"/>
-      </w:pPr>
-      <w:proofErr w:type="spellStart"/>
-      <w:r>
-        <w:t>W</w:t>
-      </w:r>
-      <w:r>
-        <w:t>size</w:t>
-      </w:r>
-      <w:proofErr w:type="spellEnd"/>
-    </w:p>
-    <w:p>
-      <w:pPr>
-        <w:ind w:left="-5" w:right="5"/>
-      </w:pPr>
-    </w:p>
-    <w:p>
-      <w:pPr>
-        <w:ind w:left="294" w:right="5"/>
-      </w:pPr>
-      <w:proofErr w:type="gramStart"/>
-      <w:r>
-        <w:t>option</w:t>
-      </w:r>
-      <w:proofErr w:type="gramEnd"/>
-      <w:r>
-        <w:t xml:space="preserve"> of NFS client connection to a NFS server......................</w:t>
+        <w:t xml:space="preserve"> of NFS client connection to a NFS server.................</w:t>
       </w:r>
       <w:r>
         <w:t>.......</w:t>
@@ -10791,7 +10793,7 @@
         <w:sz w:val="18"/>
         <w:szCs w:val="18"/>
       </w:rPr>
-      <w:t>19</w:t>
+      <w:t>18</w:t>
     </w:r>
     <w:r>
       <w:rPr>
@@ -10946,7 +10948,7 @@
         </mc:Choice>
         <mc:Fallback>
           <w:pict>
-            <v:line w14:anchorId="7694E807" id="Straight Connector 5" o:spid="_x0000_s1026" style="position:absolute;z-index:251650048;visibility:visible;mso-wrap-style:square;mso-width-percent:0;mso-wrap-distance-left:9pt;mso-wrap-distance-top:0;mso-wrap-distance-right:9pt;mso-wrap-distance-bottom:0;mso-position-horizontal:absolute;mso-position-horizontal-relative:text;mso-position-vertical:absolute;mso-position-vertical-relative:text;mso-width-percent:0;mso-width-relative:margin" from="0,-15.4pt" to="468pt,-15.4pt" o:gfxdata="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" strokecolor="#464547 [3213]" strokeweight="2pt"/>
+            <v:line w14:anchorId="75EDDABD" id="Straight Connector 5" o:spid="_x0000_s1026" style="position:absolute;z-index:251650048;visibility:visible;mso-wrap-style:square;mso-width-percent:0;mso-wrap-distance-left:9pt;mso-wrap-distance-top:0;mso-wrap-distance-right:9pt;mso-wrap-distance-bottom:0;mso-position-horizontal:absolute;mso-position-horizontal-relative:text;mso-position-vertical:absolute;mso-position-vertical-relative:text;mso-width-percent:0;mso-width-relative:margin" from="0,-15.4pt" to="468pt,-15.4pt" o:gfxdata="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" strokecolor="#464547 [3213]" strokeweight="2pt"/>
           </w:pict>
         </mc:Fallback>
       </mc:AlternateContent>
@@ -11148,7 +11150,7 @@
         </mc:Choice>
         <mc:Fallback>
           <w:pict>
-            <v:line w14:anchorId="6AA6CA9E" id="Straight Connector 6" o:spid="_x0000_s1026" style="position:absolute;z-index:251667456;visibility:visible;mso-wrap-style:square;mso-width-percent:0;mso-wrap-distance-left:9pt;mso-wrap-distance-top:0;mso-wrap-distance-right:9pt;mso-wrap-distance-bottom:0;mso-position-horizontal:absolute;mso-position-horizontal-relative:text;mso-position-vertical:absolute;mso-position-vertical-relative:text;mso-width-percent:0;mso-width-relative:margin" from="0,-15.4pt" to="468pt,-15.4pt" o:gfxdata="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" strokecolor="#464547 [3213]" strokeweight="2pt"/>
+            <v:line w14:anchorId="031186A0" id="Straight Connector 6" o:spid="_x0000_s1026" style="position:absolute;z-index:251667456;visibility:visible;mso-wrap-style:square;mso-width-percent:0;mso-wrap-distance-left:9pt;mso-wrap-distance-top:0;mso-wrap-distance-right:9pt;mso-wrap-distance-bottom:0;mso-position-horizontal:absolute;mso-position-horizontal-relative:text;mso-position-vertical:absolute;mso-position-vertical-relative:text;mso-width-percent:0;mso-width-relative:margin" from="0,-15.4pt" to="468pt,-15.4pt" o:gfxdata="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" strokecolor="#464547 [3213]" strokeweight="2pt"/>
           </w:pict>
         </mc:Fallback>
       </mc:AlternateContent>
@@ -12908,6 +12910,7 @@
   <w:style w:type="character" w:default="1" w:styleId="DefaultParagraphFont">
     <w:name w:val="Default Paragraph Font"/>
     <w:uiPriority w:val="1"/>
+    <w:semiHidden/>
     <w:unhideWhenUsed/>
   </w:style>
   <w:style w:type="table" w:default="1" w:styleId="TableNormal">
@@ -13693,7 +13696,7 @@
 </file>
 
 <file path=customXml/itemProps1.xml><?xml version="1.0" encoding="utf-8"?>
-<ds:datastoreItem xmlns:ds="http://schemas.openxmlformats.org/officeDocument/2006/customXml" ds:itemID="{DD943AFC-6579-439A-BCF4-B9A3014FFBCD}">
+<ds:datastoreItem xmlns:ds="http://schemas.openxmlformats.org/officeDocument/2006/customXml" ds:itemID="{60A40028-302D-4817-B5BB-F28320F6C6A0}">
   <ds:schemaRefs>
     <ds:schemaRef ds:uri="http://schemas.openxmlformats.org/officeDocument/2006/bibliography"/>
   </ds:schemaRefs>

</xml_diff>